<commit_message>
somehow fixed the problem
sometimes not correct when play B and C or E and F (maybe)
need more corrections
</commit_message>
<xml_diff>
--- a/Huanghao_Feng_Resume_2018.docx
+++ b/Huanghao_Feng_Resume_2018.docx
@@ -135,8 +135,6 @@
         </w:rPr>
         <w:t>80210</w:t>
       </w:r>
-      <w:bookmarkStart w:id="0" w:name="_GoBack"/>
-      <w:bookmarkEnd w:id="0"/>
     </w:p>
     <w:p>
       <w:pPr>
@@ -1795,7 +1793,6 @@
         <w:spacing w:after="0" w:line="240" w:lineRule="auto"/>
         <w:ind w:left="720"/>
         <w:rPr>
-          <w:b/>
           <w:sz w:val="20"/>
           <w:szCs w:val="20"/>
         </w:rPr>
@@ -1804,6 +1801,17 @@
     <w:p>
       <w:pPr>
         <w:spacing w:after="0" w:line="240" w:lineRule="auto"/>
+        <w:ind w:left="720"/>
+        <w:rPr>
+          <w:b/>
+          <w:sz w:val="20"/>
+          <w:szCs w:val="20"/>
+        </w:rPr>
+      </w:pPr>
+    </w:p>
+    <w:p>
+      <w:pPr>
+        <w:spacing w:after="0" w:line="240" w:lineRule="auto"/>
         <w:rPr>
           <w:b/>
           <w:sz w:val="20"/>
@@ -1818,6 +1826,7 @@
           <w:szCs w:val="20"/>
           <w:u w:val="single"/>
         </w:rPr>
+        <w:lastRenderedPageBreak/>
         <w:t>TECHNICAL HIGHLIGHT</w:t>
       </w:r>
       <w:r>
@@ -1892,7 +1901,6 @@
           <w:sz w:val="20"/>
           <w:szCs w:val="20"/>
         </w:rPr>
-        <w:lastRenderedPageBreak/>
         <w:t>Good Programmer - e</w:t>
       </w:r>
       <w:r>
@@ -2078,7 +2086,7 @@
           <w:sz w:val="20"/>
           <w:szCs w:val="20"/>
         </w:rPr>
-        <w:t>l</w:t>
+        <w:t>L</w:t>
       </w:r>
       <w:r>
         <w:rPr>
@@ -2196,7 +2204,14 @@
           <w:sz w:val="20"/>
           <w:szCs w:val="20"/>
         </w:rPr>
-        <w:t xml:space="preserve">Team player – good people skills and will take the first step to support other team members. </w:t>
+        <w:t>Team P</w:t>
+      </w:r>
+      <w:r>
+        <w:rPr>
+          <w:sz w:val="20"/>
+          <w:szCs w:val="20"/>
+        </w:rPr>
+        <w:t xml:space="preserve">layer – good people skills and will take the first step to support other team members. </w:t>
       </w:r>
     </w:p>
     <w:p>
@@ -2216,8 +2231,17 @@
           <w:sz w:val="20"/>
           <w:szCs w:val="20"/>
         </w:rPr>
-        <w:t>Excellent teacher</w:t>
-      </w:r>
+        <w:t xml:space="preserve">Excellent </w:t>
+      </w:r>
+      <w:proofErr w:type="spellStart"/>
+      <w:r>
+        <w:rPr>
+          <w:sz w:val="20"/>
+          <w:szCs w:val="20"/>
+        </w:rPr>
+        <w:t>Instructer</w:t>
+      </w:r>
+      <w:proofErr w:type="spellEnd"/>
       <w:r>
         <w:rPr>
           <w:sz w:val="20"/>
@@ -2418,7 +2442,7 @@
           <w:sz w:val="20"/>
           <w:szCs w:val="20"/>
         </w:rPr>
-        <w:t>s</w:t>
+        <w:t>S</w:t>
       </w:r>
       <w:r>
         <w:rPr>
@@ -2673,73 +2697,75 @@
         </w:numPr>
         <w:spacing w:after="0" w:line="240" w:lineRule="auto"/>
         <w:rPr>
-          <w:sz w:val="20"/>
-          <w:szCs w:val="20"/>
-        </w:rPr>
-      </w:pPr>
-      <w:r>
-        <w:rPr>
-          <w:sz w:val="20"/>
-          <w:szCs w:val="20"/>
-        </w:rPr>
-        <w:t xml:space="preserve">Excellence </w:t>
-      </w:r>
-      <w:r>
-        <w:rPr>
-          <w:sz w:val="20"/>
-          <w:szCs w:val="20"/>
-        </w:rPr>
-        <w:t>team a</w:t>
-      </w:r>
-      <w:r>
-        <w:rPr>
-          <w:sz w:val="20"/>
-          <w:szCs w:val="20"/>
-        </w:rPr>
-        <w:t>ward</w:t>
-      </w:r>
-      <w:r>
-        <w:rPr>
-          <w:sz w:val="20"/>
-          <w:szCs w:val="20"/>
-        </w:rPr>
-        <w:t>,</w:t>
-      </w:r>
-      <w:r>
-        <w:rPr>
-          <w:sz w:val="20"/>
-          <w:szCs w:val="20"/>
-        </w:rPr>
-        <w:t xml:space="preserve"> </w:t>
-      </w:r>
-      <w:r>
-        <w:rPr>
-          <w:sz w:val="20"/>
-          <w:szCs w:val="20"/>
-        </w:rPr>
-        <w:t>Jiangsu Provincial College Students Street Dancing</w:t>
-      </w:r>
-      <w:r>
-        <w:rPr>
-          <w:sz w:val="20"/>
-          <w:szCs w:val="20"/>
-        </w:rPr>
-        <w:t xml:space="preserve"> Competition </w:t>
-      </w:r>
-      <w:r>
-        <w:rPr>
-          <w:sz w:val="20"/>
-          <w:szCs w:val="20"/>
-        </w:rPr>
-        <w:tab/>
-      </w:r>
-      <w:r>
-        <w:rPr>
-          <w:sz w:val="20"/>
-          <w:szCs w:val="20"/>
-        </w:rPr>
-        <w:tab/>
-        <w:t>2009</w:t>
+          <w:b/>
+          <w:sz w:val="20"/>
+          <w:szCs w:val="20"/>
+          <w:u w:val="single"/>
+        </w:rPr>
+      </w:pPr>
+      <w:r>
+        <w:rPr>
+          <w:sz w:val="20"/>
+          <w:szCs w:val="20"/>
+        </w:rPr>
+        <w:t>Excellent Award, Senior Design</w:t>
+      </w:r>
+      <w:r>
+        <w:rPr>
+          <w:sz w:val="20"/>
+          <w:szCs w:val="20"/>
+        </w:rPr>
+        <w:tab/>
+      </w:r>
+      <w:r>
+        <w:rPr>
+          <w:sz w:val="20"/>
+          <w:szCs w:val="20"/>
+        </w:rPr>
+        <w:tab/>
+      </w:r>
+      <w:r>
+        <w:rPr>
+          <w:sz w:val="20"/>
+          <w:szCs w:val="20"/>
+        </w:rPr>
+        <w:tab/>
+      </w:r>
+      <w:r>
+        <w:rPr>
+          <w:sz w:val="20"/>
+          <w:szCs w:val="20"/>
+        </w:rPr>
+        <w:tab/>
+      </w:r>
+      <w:r>
+        <w:rPr>
+          <w:sz w:val="20"/>
+          <w:szCs w:val="20"/>
+        </w:rPr>
+        <w:tab/>
+      </w:r>
+      <w:r>
+        <w:rPr>
+          <w:sz w:val="20"/>
+          <w:szCs w:val="20"/>
+        </w:rPr>
+        <w:tab/>
+      </w:r>
+      <w:r>
+        <w:rPr>
+          <w:sz w:val="20"/>
+          <w:szCs w:val="20"/>
+        </w:rPr>
+        <w:tab/>
+      </w:r>
+      <w:r>
+        <w:rPr>
+          <w:sz w:val="20"/>
+          <w:szCs w:val="20"/>
+        </w:rPr>
+        <w:tab/>
+        <w:t>2011</w:t>
       </w:r>
     </w:p>
     <w:p>
@@ -2750,75 +2776,73 @@
         </w:numPr>
         <w:spacing w:after="0" w:line="240" w:lineRule="auto"/>
         <w:rPr>
-          <w:b/>
-          <w:sz w:val="20"/>
-          <w:szCs w:val="20"/>
-          <w:u w:val="single"/>
-        </w:rPr>
-      </w:pPr>
-      <w:r>
-        <w:rPr>
-          <w:sz w:val="20"/>
-          <w:szCs w:val="20"/>
-        </w:rPr>
-        <w:t>Excellent Award, Senior Design</w:t>
-      </w:r>
-      <w:r>
-        <w:rPr>
-          <w:sz w:val="20"/>
-          <w:szCs w:val="20"/>
-        </w:rPr>
-        <w:tab/>
-      </w:r>
-      <w:r>
-        <w:rPr>
-          <w:sz w:val="20"/>
-          <w:szCs w:val="20"/>
-        </w:rPr>
-        <w:tab/>
-      </w:r>
-      <w:r>
-        <w:rPr>
-          <w:sz w:val="20"/>
-          <w:szCs w:val="20"/>
-        </w:rPr>
-        <w:tab/>
-      </w:r>
-      <w:r>
-        <w:rPr>
-          <w:sz w:val="20"/>
-          <w:szCs w:val="20"/>
-        </w:rPr>
-        <w:tab/>
-      </w:r>
-      <w:r>
-        <w:rPr>
-          <w:sz w:val="20"/>
-          <w:szCs w:val="20"/>
-        </w:rPr>
-        <w:tab/>
-      </w:r>
-      <w:r>
-        <w:rPr>
-          <w:sz w:val="20"/>
-          <w:szCs w:val="20"/>
-        </w:rPr>
-        <w:tab/>
-      </w:r>
-      <w:r>
-        <w:rPr>
-          <w:sz w:val="20"/>
-          <w:szCs w:val="20"/>
-        </w:rPr>
-        <w:tab/>
-      </w:r>
-      <w:r>
-        <w:rPr>
-          <w:sz w:val="20"/>
-          <w:szCs w:val="20"/>
-        </w:rPr>
-        <w:tab/>
-        <w:t>2011</w:t>
+          <w:sz w:val="20"/>
+          <w:szCs w:val="20"/>
+        </w:rPr>
+      </w:pPr>
+      <w:r>
+        <w:rPr>
+          <w:sz w:val="20"/>
+          <w:szCs w:val="20"/>
+        </w:rPr>
+        <w:t>Excellent Student Leadership Award</w:t>
+      </w:r>
+      <w:r>
+        <w:rPr>
+          <w:sz w:val="20"/>
+          <w:szCs w:val="20"/>
+        </w:rPr>
+        <w:tab/>
+      </w:r>
+      <w:r>
+        <w:rPr>
+          <w:sz w:val="20"/>
+          <w:szCs w:val="20"/>
+        </w:rPr>
+        <w:tab/>
+      </w:r>
+      <w:r>
+        <w:rPr>
+          <w:sz w:val="20"/>
+          <w:szCs w:val="20"/>
+        </w:rPr>
+        <w:tab/>
+      </w:r>
+      <w:r>
+        <w:rPr>
+          <w:sz w:val="20"/>
+          <w:szCs w:val="20"/>
+        </w:rPr>
+        <w:tab/>
+      </w:r>
+      <w:r>
+        <w:rPr>
+          <w:sz w:val="20"/>
+          <w:szCs w:val="20"/>
+        </w:rPr>
+        <w:tab/>
+      </w:r>
+      <w:r>
+        <w:rPr>
+          <w:sz w:val="20"/>
+          <w:szCs w:val="20"/>
+        </w:rPr>
+        <w:tab/>
+      </w:r>
+      <w:r>
+        <w:rPr>
+          <w:sz w:val="20"/>
+          <w:szCs w:val="20"/>
+        </w:rPr>
+        <w:tab/>
+        <w:t>2010</w:t>
+      </w:r>
+      <w:r>
+        <w:rPr>
+          <w:sz w:val="20"/>
+          <w:szCs w:val="20"/>
+        </w:rPr>
+        <w:t xml:space="preserve">       </w:t>
       </w:r>
     </w:p>
     <w:p>
@@ -2829,16 +2853,32 @@
         </w:numPr>
         <w:spacing w:after="0" w:line="240" w:lineRule="auto"/>
         <w:rPr>
-          <w:sz w:val="20"/>
-          <w:szCs w:val="20"/>
-        </w:rPr>
-      </w:pPr>
-      <w:r>
-        <w:rPr>
-          <w:sz w:val="20"/>
-          <w:szCs w:val="20"/>
-        </w:rPr>
-        <w:t>Excellent Student Leadership Award</w:t>
+          <w:b/>
+          <w:sz w:val="20"/>
+          <w:szCs w:val="20"/>
+          <w:u w:val="single"/>
+        </w:rPr>
+      </w:pPr>
+      <w:r>
+        <w:rPr>
+          <w:sz w:val="20"/>
+          <w:szCs w:val="20"/>
+        </w:rPr>
+        <w:t>First Tier Scholarship</w:t>
+      </w:r>
+      <w:r>
+        <w:rPr>
+          <w:sz w:val="20"/>
+          <w:szCs w:val="20"/>
+        </w:rPr>
+        <w:tab/>
+      </w:r>
+      <w:r>
+        <w:rPr>
+          <w:sz w:val="20"/>
+          <w:szCs w:val="20"/>
+        </w:rPr>
+        <w:tab/>
       </w:r>
       <w:r>
         <w:rPr>
@@ -2889,13 +2929,6 @@
         </w:rPr>
         <w:tab/>
         <w:t>2010</w:t>
-      </w:r>
-      <w:r>
-        <w:rPr>
-          <w:sz w:val="20"/>
-          <w:szCs w:val="20"/>
-        </w:rPr>
-        <w:t xml:space="preserve">       </w:t>
       </w:r>
     </w:p>
     <w:p>
@@ -2906,82 +2939,73 @@
         </w:numPr>
         <w:spacing w:after="0" w:line="240" w:lineRule="auto"/>
         <w:rPr>
-          <w:b/>
-          <w:sz w:val="20"/>
-          <w:szCs w:val="20"/>
-          <w:u w:val="single"/>
-        </w:rPr>
-      </w:pPr>
-      <w:r>
-        <w:rPr>
-          <w:sz w:val="20"/>
-          <w:szCs w:val="20"/>
-        </w:rPr>
-        <w:t>First Tier Scholarship</w:t>
-      </w:r>
-      <w:r>
-        <w:rPr>
-          <w:sz w:val="20"/>
-          <w:szCs w:val="20"/>
-        </w:rPr>
-        <w:tab/>
-      </w:r>
-      <w:r>
-        <w:rPr>
-          <w:sz w:val="20"/>
-          <w:szCs w:val="20"/>
-        </w:rPr>
-        <w:tab/>
-      </w:r>
-      <w:r>
-        <w:rPr>
-          <w:sz w:val="20"/>
-          <w:szCs w:val="20"/>
-        </w:rPr>
-        <w:tab/>
-      </w:r>
-      <w:r>
-        <w:rPr>
-          <w:sz w:val="20"/>
-          <w:szCs w:val="20"/>
-        </w:rPr>
-        <w:tab/>
-      </w:r>
-      <w:r>
-        <w:rPr>
-          <w:sz w:val="20"/>
-          <w:szCs w:val="20"/>
-        </w:rPr>
-        <w:tab/>
-      </w:r>
-      <w:r>
-        <w:rPr>
-          <w:sz w:val="20"/>
-          <w:szCs w:val="20"/>
-        </w:rPr>
-        <w:tab/>
-      </w:r>
-      <w:r>
-        <w:rPr>
-          <w:sz w:val="20"/>
-          <w:szCs w:val="20"/>
-        </w:rPr>
-        <w:tab/>
-      </w:r>
-      <w:r>
-        <w:rPr>
-          <w:sz w:val="20"/>
-          <w:szCs w:val="20"/>
-        </w:rPr>
-        <w:tab/>
-      </w:r>
-      <w:r>
-        <w:rPr>
-          <w:sz w:val="20"/>
-          <w:szCs w:val="20"/>
-        </w:rPr>
-        <w:tab/>
-        <w:t>2010</w:t>
+          <w:sz w:val="20"/>
+          <w:szCs w:val="20"/>
+        </w:rPr>
+      </w:pPr>
+      <w:r>
+        <w:rPr>
+          <w:sz w:val="20"/>
+          <w:szCs w:val="20"/>
+        </w:rPr>
+        <w:t xml:space="preserve">Excellence </w:t>
+      </w:r>
+      <w:r>
+        <w:rPr>
+          <w:sz w:val="20"/>
+          <w:szCs w:val="20"/>
+        </w:rPr>
+        <w:t>team a</w:t>
+      </w:r>
+      <w:r>
+        <w:rPr>
+          <w:sz w:val="20"/>
+          <w:szCs w:val="20"/>
+        </w:rPr>
+        <w:t>ward</w:t>
+      </w:r>
+      <w:r>
+        <w:rPr>
+          <w:sz w:val="20"/>
+          <w:szCs w:val="20"/>
+        </w:rPr>
+        <w:t>,</w:t>
+      </w:r>
+      <w:r>
+        <w:rPr>
+          <w:sz w:val="20"/>
+          <w:szCs w:val="20"/>
+        </w:rPr>
+        <w:t xml:space="preserve"> </w:t>
+      </w:r>
+      <w:r>
+        <w:rPr>
+          <w:sz w:val="20"/>
+          <w:szCs w:val="20"/>
+        </w:rPr>
+        <w:t>Jiangsu Provincial College Students Street Dancing</w:t>
+      </w:r>
+      <w:r>
+        <w:rPr>
+          <w:sz w:val="20"/>
+          <w:szCs w:val="20"/>
+        </w:rPr>
+        <w:t xml:space="preserve"> Competition </w:t>
+      </w:r>
+      <w:r>
+        <w:rPr>
+          <w:sz w:val="20"/>
+          <w:szCs w:val="20"/>
+        </w:rPr>
+        <w:tab/>
+      </w:r>
+      <w:r>
+        <w:rPr>
+          <w:sz w:val="20"/>
+          <w:szCs w:val="20"/>
+        </w:rPr>
+        <w:tab/>
+        <w:t>2009</w:t>
       </w:r>
     </w:p>
     <w:p>
@@ -5473,13 +5497,189 @@
     <w:p>
       <w:pPr>
         <w:pStyle w:val="ListParagraph"/>
+        <w:numPr>
+          <w:ilvl w:val="0"/>
+          <w:numId w:val="7"/>
+        </w:numPr>
         <w:spacing w:line="240" w:lineRule="auto"/>
         <w:rPr>
+          <w:rFonts w:hint="eastAsia"/>
+          <w:sz w:val="20"/>
+          <w:szCs w:val="20"/>
+        </w:rPr>
+      </w:pPr>
+      <w:r>
+        <w:rPr>
+          <w:rFonts w:hint="eastAsia"/>
+          <w:sz w:val="20"/>
+          <w:szCs w:val="20"/>
+          <w:lang w:eastAsia="zh-CN"/>
+        </w:rPr>
+        <w:t xml:space="preserve">Axel </w:t>
+      </w:r>
+      <w:proofErr w:type="spellStart"/>
+      <w:r>
+        <w:rPr>
+          <w:rFonts w:hint="eastAsia"/>
+          <w:sz w:val="20"/>
+          <w:szCs w:val="20"/>
+          <w:lang w:eastAsia="zh-CN"/>
+        </w:rPr>
+        <w:t>Reitzig</w:t>
+      </w:r>
+      <w:proofErr w:type="spellEnd"/>
+    </w:p>
+    <w:p>
+      <w:pPr>
+        <w:pStyle w:val="ListParagraph"/>
+        <w:spacing w:line="240" w:lineRule="auto"/>
+        <w:rPr>
+          <w:sz w:val="20"/>
+          <w:szCs w:val="20"/>
+        </w:rPr>
+      </w:pPr>
+      <w:r>
+        <w:rPr>
+          <w:sz w:val="20"/>
+          <w:szCs w:val="20"/>
+        </w:rPr>
+        <w:t xml:space="preserve">Robotics and Computer Science Coordinator, Innovation Center, St. </w:t>
+      </w:r>
+      <w:proofErr w:type="spellStart"/>
+      <w:r>
+        <w:rPr>
+          <w:sz w:val="20"/>
+          <w:szCs w:val="20"/>
+        </w:rPr>
+        <w:t>Vrain</w:t>
+      </w:r>
+      <w:proofErr w:type="spellEnd"/>
+      <w:r>
+        <w:rPr>
+          <w:sz w:val="20"/>
+          <w:szCs w:val="20"/>
+        </w:rPr>
+        <w:t xml:space="preserve"> Valley School District</w:t>
+      </w:r>
+    </w:p>
+    <w:p>
+      <w:pPr>
+        <w:pStyle w:val="ListParagraph"/>
+        <w:spacing w:line="240" w:lineRule="auto"/>
+        <w:rPr>
+          <w:sz w:val="20"/>
+          <w:szCs w:val="20"/>
+        </w:rPr>
+      </w:pPr>
+      <w:hyperlink r:id="rId8" w:history="1">
+        <w:r>
+          <w:rPr>
+            <w:rStyle w:val="Hyperlink"/>
+            <w:color w:val="auto"/>
+            <w:sz w:val="20"/>
+            <w:szCs w:val="20"/>
+          </w:rPr>
+          <w:t>reitzig_axel@svvsd.org</w:t>
+        </w:r>
+      </w:hyperlink>
+    </w:p>
+    <w:p>
+      <w:pPr>
+        <w:pStyle w:val="ListParagraph"/>
+        <w:spacing w:line="240" w:lineRule="auto"/>
+        <w:rPr>
+          <w:sz w:val="20"/>
+          <w:szCs w:val="20"/>
+        </w:rPr>
+      </w:pPr>
+    </w:p>
+    <w:p>
+      <w:pPr>
+        <w:pStyle w:val="ListParagraph"/>
+        <w:numPr>
+          <w:ilvl w:val="0"/>
+          <w:numId w:val="7"/>
+        </w:numPr>
+        <w:spacing w:line="240" w:lineRule="auto"/>
+        <w:rPr>
+          <w:sz w:val="20"/>
+          <w:szCs w:val="20"/>
+        </w:rPr>
+      </w:pPr>
+      <w:r>
+        <w:rPr>
+          <w:sz w:val="20"/>
+          <w:szCs w:val="20"/>
+        </w:rPr>
+        <w:t>Patty Quinones</w:t>
+      </w:r>
+    </w:p>
+    <w:p>
+      <w:pPr>
+        <w:pStyle w:val="ListParagraph"/>
+        <w:spacing w:line="240" w:lineRule="auto"/>
+        <w:rPr>
+          <w:sz w:val="20"/>
+          <w:szCs w:val="20"/>
+        </w:rPr>
+      </w:pPr>
+      <w:r>
+        <w:rPr>
+          <w:sz w:val="20"/>
+          <w:szCs w:val="20"/>
+        </w:rPr>
+        <w:t xml:space="preserve">Assistant Superintendent, Innovation Center, St. </w:t>
+      </w:r>
+      <w:proofErr w:type="spellStart"/>
+      <w:r>
+        <w:rPr>
+          <w:sz w:val="20"/>
+          <w:szCs w:val="20"/>
+        </w:rPr>
+        <w:t>Vrain</w:t>
+      </w:r>
+      <w:proofErr w:type="spellEnd"/>
+      <w:r>
+        <w:rPr>
+          <w:sz w:val="20"/>
+          <w:szCs w:val="20"/>
+        </w:rPr>
+        <w:t xml:space="preserve"> Valley School District</w:t>
+      </w:r>
+    </w:p>
+    <w:p>
+      <w:pPr>
+        <w:pStyle w:val="ListParagraph"/>
+        <w:spacing w:line="240" w:lineRule="auto"/>
+        <w:rPr>
+          <w:sz w:val="20"/>
+          <w:szCs w:val="20"/>
+        </w:rPr>
+      </w:pPr>
+      <w:hyperlink r:id="rId9" w:history="1">
+        <w:r>
+          <w:rPr>
+            <w:rStyle w:val="Hyperlink"/>
+            <w:color w:val="auto"/>
+            <w:sz w:val="20"/>
+            <w:szCs w:val="20"/>
+          </w:rPr>
+          <w:t>quinones_patricia@svvsd.org</w:t>
+        </w:r>
+      </w:hyperlink>
+    </w:p>
+    <w:p>
+      <w:pPr>
+        <w:pStyle w:val="ListParagraph"/>
+        <w:spacing w:line="240" w:lineRule="auto"/>
+        <w:rPr>
           <w:color w:val="FF0000"/>
           <w:sz w:val="20"/>
           <w:szCs w:val="20"/>
         </w:rPr>
       </w:pPr>
+      <w:bookmarkStart w:id="0" w:name="_GoBack"/>
+      <w:bookmarkEnd w:id="0"/>
     </w:p>
     <w:sectPr>
       <w:pgSz w:w="12240" w:h="15840"/>
@@ -5865,7 +6065,7 @@
   <w:abstractNum w:abstractNumId="3" w15:restartNumberingAfterBreak="0">
     <w:nsid w:val="4CC601DD"/>
     <w:multiLevelType w:val="hybridMultilevel"/>
-    <w:tmpl w:val="5D1C7D04"/>
+    <w:tmpl w:val="F340A748"/>
     <w:lvl w:ilvl="0" w:tplc="826AA34A">
       <w:start w:val="1"/>
       <w:numFmt w:val="bullet"/>

</xml_diff>